<commit_message>
Commited the wrong version of the file. Had two questions repeated with different numbering
</commit_message>
<xml_diff>
--- a/HW4–Telnet.docx
+++ b/HW4–Telnet.docx
@@ -382,8 +382,6 @@
         </w:rPr>
         <w:t xml:space="preserve">. </w:t>
       </w:r>
-      <w:bookmarkStart w:id="0" w:name="_GoBack"/>
-      <w:bookmarkEnd w:id="0"/>
     </w:p>
     <w:p>
       <w:pPr>
@@ -462,6 +460,8 @@
           <w:rFonts w:ascii="Times New Roman" w:eastAsia="Times New Roman" w:hAnsi="Times New Roman" w:cs="Times New Roman"/>
         </w:rPr>
       </w:pPr>
+      <w:bookmarkStart w:id="0" w:name="_GoBack"/>
+      <w:bookmarkEnd w:id="0"/>
       <w:r>
         <w:rPr>
           <w:rFonts w:ascii="Times New Roman" w:eastAsia="Times New Roman" w:hAnsi="Times New Roman" w:cs="Times New Roman"/>
@@ -482,75 +482,11 @@
         <w:rPr>
           <w:rFonts w:ascii="Times New Roman" w:eastAsia="Times New Roman" w:hAnsi="Times New Roman" w:cs="Times New Roman"/>
         </w:rPr>
-        <w:t>~&lt;USER&gt;/server</w:t>
-      </w:r>
-      <w:proofErr w:type="gramStart"/>
-      <w:r>
-        <w:rPr>
-          <w:rFonts w:ascii="Times New Roman" w:eastAsia="Times New Roman" w:hAnsi="Times New Roman" w:cs="Times New Roman"/>
-        </w:rPr>
-        <w:t>/ ?</w:t>
-      </w:r>
-      <w:proofErr w:type="gramEnd"/>
+        <w:t>~&lt;USER&gt;/server/ ?</w:t>
+      </w:r>
     </w:p>
     <w:p>
       <w:pPr>
-        <w:spacing w:before="100" w:beforeAutospacing="1" w:after="100" w:afterAutospacing="1"/>
-        <w:rPr>
-          <w:rFonts w:ascii="Times New Roman" w:eastAsia="Times New Roman" w:hAnsi="Times New Roman" w:cs="Times New Roman"/>
-        </w:rPr>
-      </w:pPr>
-      <w:r>
-        <w:rPr>
-          <w:rFonts w:ascii="Times New Roman" w:eastAsia="Times New Roman" w:hAnsi="Times New Roman" w:cs="Times New Roman"/>
-        </w:rPr>
-        <w:t>127.0.0.1 - - [26/Sep/2013 18:39:15] "GET /wiki HTTP/1.1" 302 -</w:t>
-      </w:r>
-    </w:p>
-    <w:p>
-      <w:pPr>
-        <w:numPr>
-          <w:ilvl w:val="0"/>
-          <w:numId w:val="1"/>
-        </w:numPr>
-        <w:spacing w:before="100" w:beforeAutospacing="1" w:after="100" w:afterAutospacing="1"/>
-        <w:rPr>
-          <w:rFonts w:ascii="Times New Roman" w:eastAsia="Times New Roman" w:hAnsi="Times New Roman" w:cs="Times New Roman"/>
-        </w:rPr>
-      </w:pPr>
-      <w:r>
-        <w:rPr>
-          <w:rFonts w:ascii="Times New Roman" w:eastAsia="Times New Roman" w:hAnsi="Times New Roman" w:cs="Times New Roman"/>
-        </w:rPr>
-        <w:t>What is the return code for </w:t>
-      </w:r>
-      <w:hyperlink r:id="rId13" w:history="1">
-        <w:r>
-          <w:rPr>
-            <w:rFonts w:ascii="Times New Roman" w:eastAsia="Times New Roman" w:hAnsi="Times New Roman" w:cs="Times New Roman"/>
-            <w:color w:val="0000FF"/>
-            <w:u w:val="single"/>
-          </w:rPr>
-          <w:t>http://people.ischool.berkeley.edu/</w:t>
-        </w:r>
-      </w:hyperlink>
-      <w:r>
-        <w:rPr>
-          <w:rFonts w:ascii="Times New Roman" w:eastAsia="Times New Roman" w:hAnsi="Times New Roman" w:cs="Times New Roman"/>
-        </w:rPr>
-        <w:t>~&lt;USER&gt;/server</w:t>
-      </w:r>
-      <w:proofErr w:type="gramStart"/>
-      <w:r>
-        <w:rPr>
-          <w:rFonts w:ascii="Times New Roman" w:eastAsia="Times New Roman" w:hAnsi="Times New Roman" w:cs="Times New Roman"/>
-        </w:rPr>
-        <w:t>/ ?</w:t>
-      </w:r>
-      <w:proofErr w:type="gramEnd"/>
-    </w:p>
-    <w:p>
-      <w:pPr>
         <w:rPr>
           <w:rFonts w:ascii="Times New Roman" w:hAnsi="Times New Roman" w:cs="Times New Roman"/>
         </w:rPr>
@@ -563,10 +499,10 @@
       </w:r>
     </w:p>
     <w:sectPr>
-      <w:headerReference w:type="even" r:id="rId14"/>
-      <w:headerReference w:type="default" r:id="rId15"/>
-      <w:footerReference w:type="even" r:id="rId16"/>
-      <w:footerReference w:type="default" r:id="rId17"/>
+      <w:headerReference w:type="even" r:id="rId13"/>
+      <w:headerReference w:type="default" r:id="rId14"/>
+      <w:footerReference w:type="even" r:id="rId15"/>
+      <w:footerReference w:type="default" r:id="rId16"/>
       <w:pgSz w:w="12240" w:h="15840"/>
       <w:pgMar w:top="1440" w:right="1800" w:bottom="1440" w:left="1800" w:header="720" w:footer="720" w:gutter="0"/>
       <w:cols w:space="720"/>
@@ -3205,7 +3141,7 @@
 </file>
 
 <file path=customXml/itemProps2.xml><?xml version="1.0" encoding="utf-8"?>
-<ds:datastoreItem xmlns:ds="http://schemas.openxmlformats.org/officeDocument/2006/customXml" ds:itemID="{713937C1-2528-8E4C-B145-32B180BFE539}">
+<ds:datastoreItem xmlns:ds="http://schemas.openxmlformats.org/officeDocument/2006/customXml" ds:itemID="{10C0EF28-C0F6-034F-878A-A52B4A1557F1}">
   <ds:schemaRefs>
     <ds:schemaRef ds:uri="http://schemas.openxmlformats.org/officeDocument/2006/bibliography"/>
   </ds:schemaRefs>

</xml_diff>